<commit_message>
Correções nos docs e adicionado os autômatos.
</commit_message>
<xml_diff>
--- a/doc/bnf.docx
+++ b/doc/bnf.docx
@@ -18,7 +18,6 @@
         </w:rPr>
         <w:t>&lt;</w:t>
       </w:r>
-      <w:proofErr w:type="gramStart"/>
       <w:r>
         <w:rPr>
           <w:rFonts w:ascii="Verdana" w:hAnsi="Verdana"/>
@@ -28,7 +27,6 @@
         </w:rPr>
         <w:t>inicio</w:t>
       </w:r>
-      <w:proofErr w:type="gramEnd"/>
       <w:r>
         <w:rPr>
           <w:rFonts w:ascii="Verdana" w:hAnsi="Verdana"/>
@@ -97,7 +95,6 @@
         </w:rPr>
         <w:t>&lt;</w:t>
       </w:r>
-      <w:proofErr w:type="gramStart"/>
       <w:r>
         <w:rPr>
           <w:rFonts w:ascii="Verdana" w:hAnsi="Verdana"/>
@@ -107,7 +104,6 @@
         </w:rPr>
         <w:t>comando</w:t>
       </w:r>
-      <w:proofErr w:type="gramEnd"/>
       <w:r>
         <w:rPr>
           <w:rFonts w:ascii="Verdana" w:hAnsi="Verdana"/>
@@ -150,7 +146,6 @@
         </w:rPr>
         <w:t>&gt;|&lt;</w:t>
       </w:r>
-      <w:proofErr w:type="spellStart"/>
       <w:r>
         <w:rPr>
           <w:rFonts w:ascii="Verdana" w:hAnsi="Verdana"/>
@@ -160,7 +155,6 @@
         </w:rPr>
         <w:t>atribuicao</w:t>
       </w:r>
-      <w:proofErr w:type="spellEnd"/>
       <w:r>
         <w:rPr>
           <w:rFonts w:ascii="Verdana" w:hAnsi="Verdana"/>
@@ -202,7 +196,6 @@
         </w:rPr>
         <w:t>&lt;</w:t>
       </w:r>
-      <w:proofErr w:type="gramStart"/>
       <w:r>
         <w:rPr>
           <w:rFonts w:ascii="Verdana" w:hAnsi="Verdana"/>
@@ -212,7 +205,6 @@
         </w:rPr>
         <w:t>condicional</w:t>
       </w:r>
-      <w:proofErr w:type="gramEnd"/>
       <w:r>
         <w:rPr>
           <w:rFonts w:ascii="Verdana" w:hAnsi="Verdana"/>
@@ -332,7 +324,6 @@
         </w:rPr>
         <w:t>&lt;</w:t>
       </w:r>
-      <w:proofErr w:type="gramStart"/>
       <w:r>
         <w:rPr>
           <w:rFonts w:ascii="Verdana" w:hAnsi="Verdana"/>
@@ -342,7 +333,6 @@
         </w:rPr>
         <w:t>iterativo</w:t>
       </w:r>
-      <w:proofErr w:type="gramEnd"/>
       <w:r>
         <w:rPr>
           <w:rFonts w:ascii="Verdana" w:hAnsi="Verdana"/>
@@ -462,7 +452,6 @@
         </w:rPr>
         <w:t>&lt;</w:t>
       </w:r>
-      <w:proofErr w:type="gramStart"/>
       <w:r>
         <w:rPr>
           <w:rFonts w:ascii="Verdana" w:hAnsi="Verdana"/>
@@ -472,7 +461,6 @@
         </w:rPr>
         <w:t>atribuicao</w:t>
       </w:r>
-      <w:proofErr w:type="gramEnd"/>
       <w:r>
         <w:rPr>
           <w:rFonts w:ascii="Verdana" w:hAnsi="Verdana"/>
@@ -515,7 +503,6 @@
         </w:rPr>
         <w:t xml:space="preserve"> (&lt;</w:t>
       </w:r>
-      <w:proofErr w:type="spellStart"/>
       <w:r>
         <w:rPr>
           <w:rFonts w:ascii="Verdana" w:hAnsi="Verdana"/>
@@ -525,7 +512,6 @@
         </w:rPr>
         <w:t>expressao</w:t>
       </w:r>
-      <w:proofErr w:type="spellEnd"/>
       <w:r>
         <w:rPr>
           <w:rFonts w:ascii="Verdana" w:hAnsi="Verdana"/>
@@ -584,7 +570,6 @@
         </w:rPr>
         <w:t>&gt; (&lt;</w:t>
       </w:r>
-      <w:proofErr w:type="spellStart"/>
       <w:r>
         <w:rPr>
           <w:rFonts w:ascii="Verdana" w:hAnsi="Verdana"/>
@@ -594,7 +579,6 @@
         </w:rPr>
         <w:t>expressao</w:t>
       </w:r>
-      <w:proofErr w:type="spellEnd"/>
       <w:r>
         <w:rPr>
           <w:rFonts w:ascii="Verdana" w:hAnsi="Verdana"/>
@@ -662,7 +646,6 @@
         </w:rPr>
         <w:t>&lt;</w:t>
       </w:r>
-      <w:proofErr w:type="gramStart"/>
       <w:r>
         <w:rPr>
           <w:rFonts w:ascii="Verdana" w:hAnsi="Verdana"/>
@@ -672,7 +655,6 @@
         </w:rPr>
         <w:t>condicao</w:t>
       </w:r>
-      <w:proofErr w:type="gramEnd"/>
       <w:r>
         <w:rPr>
           <w:rFonts w:ascii="Verdana" w:hAnsi="Verdana"/>
@@ -749,7 +731,6 @@
         </w:rPr>
         <w:t>&lt;</w:t>
       </w:r>
-      <w:proofErr w:type="gramStart"/>
       <w:r>
         <w:rPr>
           <w:rFonts w:ascii="Verdana" w:hAnsi="Verdana"/>
@@ -759,7 +740,6 @@
         </w:rPr>
         <w:t>logica</w:t>
       </w:r>
-      <w:proofErr w:type="gramEnd"/>
       <w:r>
         <w:rPr>
           <w:rFonts w:ascii="Verdana" w:hAnsi="Verdana"/>
@@ -870,7 +850,6 @@
         </w:rPr>
         <w:t>&lt;</w:t>
       </w:r>
-      <w:proofErr w:type="gramStart"/>
       <w:r>
         <w:rPr>
           <w:rFonts w:ascii="Verdana" w:hAnsi="Verdana"/>
@@ -880,7 +859,6 @@
         </w:rPr>
         <w:t>identificador</w:t>
       </w:r>
-      <w:proofErr w:type="gramEnd"/>
       <w:r>
         <w:rPr>
           <w:rFonts w:ascii="Verdana" w:hAnsi="Verdana"/>
@@ -973,7 +951,6 @@
         </w:rPr>
         <w:t>&lt;</w:t>
       </w:r>
-      <w:proofErr w:type="gramStart"/>
       <w:r>
         <w:rPr>
           <w:rFonts w:ascii="Verdana" w:hAnsi="Verdana"/>
@@ -983,7 +960,6 @@
         </w:rPr>
         <w:t>letra</w:t>
       </w:r>
-      <w:proofErr w:type="gramEnd"/>
       <w:r>
         <w:rPr>
           <w:rFonts w:ascii="Verdana" w:hAnsi="Verdana"/>
@@ -1893,7 +1869,6 @@
         </w:rPr>
         <w:t>&lt;</w:t>
       </w:r>
-      <w:proofErr w:type="gramStart"/>
       <w:r>
         <w:rPr>
           <w:rFonts w:ascii="Verdana" w:hAnsi="Verdana"/>
@@ -1903,7 +1878,6 @@
         </w:rPr>
         <w:t>digito</w:t>
       </w:r>
-      <w:proofErr w:type="gramEnd"/>
       <w:r>
         <w:rPr>
           <w:rFonts w:ascii="Verdana" w:hAnsi="Verdana"/>
@@ -2099,8 +2073,6 @@
         </w:rPr>
         <w:t>&lt;</w:t>
       </w:r>
-      <w:proofErr w:type="spellStart"/>
-      <w:proofErr w:type="gramStart"/>
       <w:r>
         <w:rPr>
           <w:rFonts w:ascii="Verdana" w:hAnsi="Verdana"/>
@@ -2110,8 +2082,6 @@
         </w:rPr>
         <w:t>expressao</w:t>
       </w:r>
-      <w:proofErr w:type="spellEnd"/>
-      <w:proofErr w:type="gramEnd"/>
       <w:r>
         <w:rPr>
           <w:rFonts w:ascii="Verdana" w:hAnsi="Verdana"/>
@@ -2120,7 +2090,6 @@
         </w:rPr>
         <w:t>&gt; ::= &lt;</w:t>
       </w:r>
-      <w:proofErr w:type="spellStart"/>
       <w:r>
         <w:rPr>
           <w:rFonts w:ascii="Verdana" w:hAnsi="Verdana"/>
@@ -2130,7 +2099,6 @@
         </w:rPr>
         <w:t>numero</w:t>
       </w:r>
-      <w:proofErr w:type="spellEnd"/>
       <w:r>
         <w:rPr>
           <w:rFonts w:ascii="Verdana" w:hAnsi="Verdana"/>
@@ -2155,7 +2123,6 @@
         </w:rPr>
         <w:t>(&lt;</w:t>
       </w:r>
-      <w:proofErr w:type="spellStart"/>
       <w:r>
         <w:rPr>
           <w:rFonts w:ascii="Verdana" w:hAnsi="Verdana"/>
@@ -2165,7 +2132,6 @@
         </w:rPr>
         <w:t>expressao</w:t>
       </w:r>
-      <w:proofErr w:type="spellEnd"/>
       <w:r>
         <w:rPr>
           <w:rFonts w:ascii="Verdana" w:hAnsi="Verdana"/>
@@ -2191,7 +2157,6 @@
         </w:rPr>
         <w:t>&gt; &lt;</w:t>
       </w:r>
-      <w:proofErr w:type="spellStart"/>
       <w:r>
         <w:rPr>
           <w:rFonts w:ascii="Verdana" w:hAnsi="Verdana"/>
@@ -2201,7 +2166,6 @@
         </w:rPr>
         <w:t>expressao</w:t>
       </w:r>
-      <w:proofErr w:type="spellEnd"/>
       <w:r>
         <w:rPr>
           <w:rFonts w:ascii="Verdana" w:hAnsi="Verdana"/>
@@ -2295,17 +2259,26 @@
         </w:rPr>
         <w:t>|</w:t>
       </w:r>
+      <w:r>
+        <w:rPr>
+          <w:rFonts w:ascii="Verdana" w:hAnsi="Verdana"/>
+          <w:b/>
+          <w:sz w:val="28"/>
+          <w:szCs w:val="28"/>
+        </w:rPr>
+        <w:t>MOD</w:t>
+      </w:r>
+      <w:r>
+        <w:rPr>
+          <w:rFonts w:ascii="Verdana" w:hAnsi="Verdana"/>
+          <w:b/>
+          <w:sz w:val="28"/>
+          <w:szCs w:val="28"/>
+        </w:rPr>
+        <w:t xml:space="preserve"> </w:t>
+      </w:r>
       <w:bookmarkStart w:id="0" w:name="_GoBack"/>
       <w:bookmarkEnd w:id="0"/>
-      <w:r>
-        <w:rPr>
-          <w:rFonts w:ascii="Verdana" w:hAnsi="Verdana"/>
-          <w:b/>
-          <w:sz w:val="28"/>
-          <w:szCs w:val="28"/>
-        </w:rPr>
-        <w:t>MOD</w:t>
-      </w:r>
       <w:r>
         <w:rPr>
           <w:rFonts w:ascii="Verdana" w:hAnsi="Verdana"/>
@@ -2331,8 +2304,6 @@
         </w:rPr>
         <w:t>&lt;</w:t>
       </w:r>
-      <w:proofErr w:type="spellStart"/>
-      <w:proofErr w:type="gramStart"/>
       <w:r>
         <w:rPr>
           <w:rFonts w:ascii="Verdana" w:hAnsi="Verdana"/>
@@ -2342,8 +2313,6 @@
         </w:rPr>
         <w:t>numero</w:t>
       </w:r>
-      <w:proofErr w:type="spellEnd"/>
-      <w:proofErr w:type="gramEnd"/>
       <w:r>
         <w:rPr>
           <w:rFonts w:ascii="Verdana" w:hAnsi="Verdana"/>

</xml_diff>